<commit_message>
Client Feedback, Separated by Restaurant And Cash Report Created
</commit_message>
<xml_diff>
--- a/File And Database/Restaurant Management System Client.docx
+++ b/File And Database/Restaurant Management System Client.docx
@@ -5,12 +5,45 @@
     <w:p>
       <w:pPr>
         <w:rPr>
-          <w:sz w:val="32"/>
-        </w:rPr>
-      </w:pPr>
-      <w:r>
-        <w:rPr>
-          <w:sz w:val="32"/>
+          <w:sz w:val="24"/>
+        </w:rPr>
+      </w:pPr>
+      <w:r>
+        <w:rPr>
+          <w:sz w:val="24"/>
+        </w:rPr>
+        <w:t>Project Link</w:t>
+      </w:r>
+    </w:p>
+    <w:p>
+      <w:pPr>
+        <w:rPr>
+          <w:sz w:val="24"/>
+        </w:rPr>
+      </w:pPr>
+      <w:r>
+        <w:rPr>
+          <w:sz w:val="24"/>
+        </w:rPr>
+        <w:t>https://restuarent.devop360.com/</w:t>
+      </w:r>
+    </w:p>
+    <w:p>
+      <w:pPr>
+        <w:rPr>
+          <w:sz w:val="24"/>
+        </w:rPr>
+      </w:pPr>
+    </w:p>
+    <w:p>
+      <w:pPr>
+        <w:rPr>
+          <w:sz w:val="24"/>
+        </w:rPr>
+      </w:pPr>
+      <w:r>
+        <w:rPr>
+          <w:sz w:val="24"/>
         </w:rPr>
         <w:t>Credentials</w:t>
       </w:r>
@@ -18,7 +51,7 @@
     <w:p>
       <w:pPr>
         <w:rPr>
-          <w:sz w:val="32"/>
+          <w:sz w:val="24"/>
         </w:rPr>
       </w:pPr>
     </w:p>
@@ -26,13 +59,13 @@
       <w:pPr>
         <w:rPr>
           <w:b/>
-          <w:sz w:val="32"/>
+          <w:sz w:val="24"/>
         </w:rPr>
       </w:pPr>
       <w:r>
         <w:rPr>
           <w:b/>
-          <w:sz w:val="32"/>
+          <w:sz w:val="24"/>
         </w:rPr>
         <w:t>Admin</w:t>
       </w:r>
@@ -40,14 +73,14 @@
     <w:p>
       <w:pPr>
         <w:rPr>
-          <w:sz w:val="32"/>
+          <w:sz w:val="24"/>
         </w:rPr>
       </w:pPr>
       <w:hyperlink r:id="rId4" w:history="1">
         <w:r>
           <w:rPr>
             <w:rStyle w:val="Hyperlink"/>
-            <w:sz w:val="32"/>
+            <w:sz w:val="24"/>
           </w:rPr>
           <w:t>admin@admin.com</w:t>
         </w:r>
@@ -56,12 +89,12 @@
     <w:p>
       <w:pPr>
         <w:rPr>
-          <w:sz w:val="32"/>
-        </w:rPr>
-      </w:pPr>
-      <w:r>
-        <w:rPr>
-          <w:sz w:val="32"/>
+          <w:sz w:val="24"/>
+        </w:rPr>
+      </w:pPr>
+      <w:r>
+        <w:rPr>
+          <w:sz w:val="24"/>
         </w:rPr>
         <w:t>123123123</w:t>
       </w:r>
@@ -69,33 +102,33 @@
     <w:p>
       <w:pPr>
         <w:rPr>
-          <w:sz w:val="32"/>
-        </w:rPr>
-      </w:pPr>
-    </w:p>
-    <w:p>
-      <w:pPr>
-        <w:rPr>
-          <w:sz w:val="32"/>
-        </w:rPr>
-      </w:pPr>
-      <w:r>
-        <w:rPr>
-          <w:sz w:val="32"/>
+          <w:sz w:val="24"/>
+        </w:rPr>
+      </w:pPr>
+    </w:p>
+    <w:p>
+      <w:pPr>
+        <w:rPr>
+          <w:sz w:val="24"/>
+        </w:rPr>
+      </w:pPr>
+      <w:r>
+        <w:rPr>
+          <w:sz w:val="24"/>
         </w:rPr>
         <w:t xml:space="preserve">Admin Have right to Add and Delete User </w:t>
       </w:r>
       <w:proofErr w:type="gramStart"/>
       <w:r>
         <w:rPr>
-          <w:sz w:val="32"/>
+          <w:sz w:val="24"/>
         </w:rPr>
         <w:t>Only  (</w:t>
       </w:r>
       <w:proofErr w:type="gramEnd"/>
       <w:r>
         <w:rPr>
-          <w:sz w:val="32"/>
+          <w:sz w:val="24"/>
         </w:rPr>
         <w:t>Complete)</w:t>
       </w:r>
@@ -103,33 +136,33 @@
     <w:p>
       <w:pPr>
         <w:rPr>
-          <w:sz w:val="32"/>
-        </w:rPr>
-      </w:pPr>
-    </w:p>
-    <w:p>
-      <w:pPr>
-        <w:rPr>
-          <w:sz w:val="32"/>
-        </w:rPr>
-      </w:pPr>
-      <w:r>
-        <w:rPr>
-          <w:sz w:val="32"/>
+          <w:sz w:val="24"/>
+        </w:rPr>
+      </w:pPr>
+    </w:p>
+    <w:p>
+      <w:pPr>
+        <w:rPr>
+          <w:sz w:val="24"/>
+        </w:rPr>
+      </w:pPr>
+      <w:r>
+        <w:rPr>
+          <w:sz w:val="24"/>
         </w:rPr>
         <w:t xml:space="preserve">He has complete access to every </w:t>
       </w:r>
       <w:proofErr w:type="gramStart"/>
       <w:r>
         <w:rPr>
-          <w:sz w:val="32"/>
+          <w:sz w:val="24"/>
         </w:rPr>
         <w:t>Restaurant  (</w:t>
       </w:r>
       <w:proofErr w:type="gramEnd"/>
       <w:r>
         <w:rPr>
-          <w:sz w:val="32"/>
+          <w:sz w:val="24"/>
         </w:rPr>
         <w:t>Complete)</w:t>
       </w:r>
@@ -137,166 +170,142 @@
     <w:p>
       <w:pPr>
         <w:rPr>
-          <w:sz w:val="32"/>
-        </w:rPr>
-      </w:pPr>
-      <w:r>
-        <w:rPr>
-          <w:sz w:val="32"/>
+          <w:sz w:val="24"/>
+        </w:rPr>
+      </w:pPr>
+      <w:r>
+        <w:rPr>
+          <w:sz w:val="24"/>
         </w:rPr>
         <w:t xml:space="preserve">Can </w:t>
       </w:r>
       <w:proofErr w:type="gramStart"/>
       <w:r>
         <w:rPr>
-          <w:sz w:val="32"/>
+          <w:sz w:val="24"/>
         </w:rPr>
         <w:t>view ,</w:t>
       </w:r>
       <w:proofErr w:type="gramEnd"/>
       <w:r>
         <w:rPr>
-          <w:sz w:val="32"/>
-        </w:rPr>
-        <w:t xml:space="preserve"> edit and discard </w:t>
-      </w:r>
-      <w:r>
-        <w:rPr>
-          <w:sz w:val="32"/>
-        </w:rPr>
-        <w:t>employee-salary</w:t>
-      </w:r>
-    </w:p>
-    <w:p>
-      <w:pPr>
-        <w:rPr>
-          <w:sz w:val="32"/>
-        </w:rPr>
-      </w:pPr>
-      <w:r>
-        <w:rPr>
-          <w:sz w:val="32"/>
+          <w:sz w:val="24"/>
+        </w:rPr>
+        <w:t xml:space="preserve"> edit and discard employee-salary</w:t>
+      </w:r>
+    </w:p>
+    <w:p>
+      <w:pPr>
+        <w:rPr>
+          <w:sz w:val="24"/>
+        </w:rPr>
+      </w:pPr>
+      <w:r>
+        <w:rPr>
+          <w:sz w:val="24"/>
         </w:rPr>
         <w:t xml:space="preserve">Can </w:t>
       </w:r>
       <w:proofErr w:type="gramStart"/>
       <w:r>
         <w:rPr>
-          <w:sz w:val="32"/>
+          <w:sz w:val="24"/>
         </w:rPr>
         <w:t>view ,</w:t>
       </w:r>
       <w:proofErr w:type="gramEnd"/>
       <w:r>
         <w:rPr>
-          <w:sz w:val="32"/>
-        </w:rPr>
-        <w:t xml:space="preserve"> edit and discard </w:t>
-      </w:r>
-      <w:r>
-        <w:rPr>
-          <w:sz w:val="32"/>
-        </w:rPr>
-        <w:t>expenses</w:t>
-      </w:r>
-    </w:p>
-    <w:p>
-      <w:pPr>
-        <w:rPr>
-          <w:sz w:val="32"/>
-        </w:rPr>
-      </w:pPr>
-      <w:r>
-        <w:rPr>
-          <w:sz w:val="32"/>
+          <w:sz w:val="24"/>
+        </w:rPr>
+        <w:t xml:space="preserve"> edit and discard expenses</w:t>
+      </w:r>
+    </w:p>
+    <w:p>
+      <w:pPr>
+        <w:rPr>
+          <w:sz w:val="24"/>
+        </w:rPr>
+      </w:pPr>
+      <w:r>
+        <w:rPr>
+          <w:sz w:val="24"/>
         </w:rPr>
         <w:t xml:space="preserve">Can </w:t>
       </w:r>
       <w:proofErr w:type="gramStart"/>
       <w:r>
         <w:rPr>
-          <w:sz w:val="32"/>
+          <w:sz w:val="24"/>
         </w:rPr>
         <w:t>view ,</w:t>
       </w:r>
       <w:proofErr w:type="gramEnd"/>
       <w:r>
         <w:rPr>
-          <w:sz w:val="32"/>
-        </w:rPr>
-        <w:t xml:space="preserve"> edit and discard </w:t>
-      </w:r>
-      <w:r>
-        <w:rPr>
-          <w:sz w:val="32"/>
-        </w:rPr>
-        <w:t>safe</w:t>
-      </w:r>
-    </w:p>
-    <w:p>
-      <w:pPr>
-        <w:rPr>
-          <w:sz w:val="32"/>
-        </w:rPr>
-      </w:pPr>
-      <w:r>
-        <w:rPr>
-          <w:sz w:val="32"/>
+          <w:sz w:val="24"/>
+        </w:rPr>
+        <w:t xml:space="preserve"> edit and discard safe</w:t>
+      </w:r>
+    </w:p>
+    <w:p>
+      <w:pPr>
+        <w:rPr>
+          <w:sz w:val="24"/>
+        </w:rPr>
+      </w:pPr>
+      <w:r>
+        <w:rPr>
+          <w:sz w:val="24"/>
         </w:rPr>
         <w:t xml:space="preserve">Can </w:t>
       </w:r>
       <w:proofErr w:type="gramStart"/>
       <w:r>
         <w:rPr>
-          <w:sz w:val="32"/>
+          <w:sz w:val="24"/>
         </w:rPr>
         <w:t>view ,</w:t>
       </w:r>
       <w:proofErr w:type="gramEnd"/>
       <w:r>
         <w:rPr>
-          <w:sz w:val="32"/>
-        </w:rPr>
-        <w:t xml:space="preserve"> edit and discard </w:t>
-      </w:r>
-      <w:r>
-        <w:rPr>
-          <w:sz w:val="32"/>
-        </w:rPr>
-        <w:t>total-cash</w:t>
-      </w:r>
-    </w:p>
-    <w:p>
-      <w:pPr>
-        <w:rPr>
-          <w:sz w:val="32"/>
-        </w:rPr>
-      </w:pPr>
-    </w:p>
-    <w:p>
-      <w:pPr>
-        <w:rPr>
-          <w:sz w:val="32"/>
-        </w:rPr>
-      </w:pPr>
-    </w:p>
-    <w:p>
-      <w:pPr>
-        <w:rPr>
-          <w:sz w:val="32"/>
-        </w:rPr>
-      </w:pPr>
-    </w:p>
-    <w:p>
-      <w:pPr>
-        <w:rPr>
-          <w:sz w:val="32"/>
+          <w:sz w:val="24"/>
+        </w:rPr>
+        <w:t xml:space="preserve"> edit and discard total-cash</w:t>
+      </w:r>
+    </w:p>
+    <w:p>
+      <w:pPr>
+        <w:rPr>
+          <w:sz w:val="24"/>
+        </w:rPr>
+      </w:pPr>
+    </w:p>
+    <w:p>
+      <w:pPr>
+        <w:rPr>
+          <w:sz w:val="24"/>
+        </w:rPr>
+      </w:pPr>
+    </w:p>
+    <w:p>
+      <w:pPr>
+        <w:rPr>
+          <w:sz w:val="24"/>
+        </w:rPr>
+      </w:pPr>
+    </w:p>
+    <w:p>
+      <w:pPr>
+        <w:rPr>
+          <w:sz w:val="24"/>
         </w:rPr>
       </w:pPr>
       <w:r>
         <w:rPr>
           <w:b/>
-          <w:sz w:val="32"/>
+          <w:sz w:val="24"/>
         </w:rPr>
         <w:t xml:space="preserve">User </w:t>
       </w:r>
@@ -304,14 +313,14 @@
     <w:p>
       <w:pPr>
         <w:rPr>
-          <w:sz w:val="32"/>
+          <w:sz w:val="24"/>
         </w:rPr>
       </w:pPr>
       <w:hyperlink r:id="rId5" w:history="1">
         <w:r>
           <w:rPr>
             <w:rStyle w:val="Hyperlink"/>
-            <w:sz w:val="32"/>
+            <w:sz w:val="24"/>
           </w:rPr>
           <w:t>user@user.com</w:t>
         </w:r>
@@ -320,19 +329,19 @@
     <w:p>
       <w:pPr>
         <w:rPr>
-          <w:sz w:val="32"/>
-        </w:rPr>
-      </w:pPr>
-    </w:p>
-    <w:p>
-      <w:pPr>
-        <w:rPr>
-          <w:sz w:val="32"/>
-        </w:rPr>
-      </w:pPr>
-      <w:r>
-        <w:rPr>
-          <w:sz w:val="32"/>
+          <w:sz w:val="24"/>
+        </w:rPr>
+      </w:pPr>
+    </w:p>
+    <w:p>
+      <w:pPr>
+        <w:rPr>
+          <w:sz w:val="24"/>
+        </w:rPr>
+      </w:pPr>
+      <w:r>
+        <w:rPr>
+          <w:sz w:val="24"/>
         </w:rPr>
         <w:t>123123123</w:t>
       </w:r>
@@ -341,19 +350,19 @@
       <w:pPr>
         <w:rPr>
           <w:b/>
-          <w:sz w:val="32"/>
-        </w:rPr>
-      </w:pPr>
-    </w:p>
-    <w:p>
-      <w:pPr>
-        <w:rPr>
-          <w:sz w:val="32"/>
-        </w:rPr>
-      </w:pPr>
-      <w:r>
-        <w:rPr>
-          <w:sz w:val="32"/>
+          <w:sz w:val="24"/>
+        </w:rPr>
+      </w:pPr>
+    </w:p>
+    <w:p>
+      <w:pPr>
+        <w:rPr>
+          <w:sz w:val="24"/>
+        </w:rPr>
+      </w:pPr>
+      <w:r>
+        <w:rPr>
+          <w:sz w:val="24"/>
         </w:rPr>
         <w:t xml:space="preserve">Can View Only Its Restaurant (On Progress) </w:t>
       </w:r>
@@ -361,12 +370,52 @@
     <w:p>
       <w:pPr>
         <w:rPr>
-          <w:sz w:val="32"/>
-        </w:rPr>
-      </w:pPr>
-      <w:r>
-        <w:rPr>
-          <w:sz w:val="32"/>
+          <w:sz w:val="24"/>
+        </w:rPr>
+      </w:pPr>
+      <w:r>
+        <w:rPr>
+          <w:sz w:val="24"/>
+        </w:rPr>
+        <w:t xml:space="preserve">Can </w:t>
+      </w:r>
+      <w:proofErr w:type="gramStart"/>
+      <w:r>
+        <w:rPr>
+          <w:sz w:val="24"/>
+        </w:rPr>
+        <w:t>view ,</w:t>
+      </w:r>
+      <w:proofErr w:type="gramEnd"/>
+      <w:r>
+        <w:rPr>
+          <w:sz w:val="24"/>
+        </w:rPr>
+        <w:t xml:space="preserve"> edit and employee-salary</w:t>
+      </w:r>
+    </w:p>
+    <w:p>
+      <w:pPr>
+        <w:rPr>
+          <w:sz w:val="24"/>
+        </w:rPr>
+      </w:pPr>
+      <w:r>
+        <w:rPr>
+          <w:sz w:val="24"/>
+        </w:rPr>
+        <w:t>Can view , edit and expenses</w:t>
+      </w:r>
+    </w:p>
+    <w:p>
+      <w:pPr>
+        <w:rPr>
+          <w:sz w:val="24"/>
+        </w:rPr>
+      </w:pPr>
+      <w:r>
+        <w:rPr>
+          <w:sz w:val="24"/>
         </w:rPr>
         <w:lastRenderedPageBreak/>
         <w:t xml:space="preserve">Can </w:t>
@@ -374,131 +423,53 @@
       <w:proofErr w:type="gramStart"/>
       <w:r>
         <w:rPr>
-          <w:sz w:val="32"/>
+          <w:sz w:val="24"/>
         </w:rPr>
         <w:t>view ,</w:t>
       </w:r>
       <w:proofErr w:type="gramEnd"/>
       <w:r>
         <w:rPr>
-          <w:sz w:val="32"/>
-        </w:rPr>
-        <w:t xml:space="preserve"> edit and </w:t>
-      </w:r>
-      <w:r>
-        <w:rPr>
-          <w:sz w:val="32"/>
-        </w:rPr>
-        <w:t>employee-salary</w:t>
-      </w:r>
-    </w:p>
-    <w:p>
-      <w:pPr>
-        <w:rPr>
-          <w:sz w:val="32"/>
-        </w:rPr>
-      </w:pPr>
-      <w:r>
-        <w:rPr>
-          <w:sz w:val="32"/>
+          <w:sz w:val="24"/>
+        </w:rPr>
+        <w:t xml:space="preserve"> edit and safe</w:t>
+      </w:r>
+    </w:p>
+    <w:p>
+      <w:pPr>
+        <w:rPr>
+          <w:sz w:val="24"/>
+        </w:rPr>
+      </w:pPr>
+      <w:r>
+        <w:rPr>
+          <w:sz w:val="24"/>
         </w:rPr>
         <w:t xml:space="preserve">Can </w:t>
       </w:r>
-      <w:r>
-        <w:rPr>
-          <w:sz w:val="32"/>
-        </w:rPr>
-        <w:t xml:space="preserve">view , edit and </w:t>
-      </w:r>
-      <w:r>
-        <w:rPr>
-          <w:sz w:val="32"/>
-        </w:rPr>
-        <w:t>expenses</w:t>
-      </w:r>
+      <w:proofErr w:type="gramStart"/>
+      <w:r>
+        <w:rPr>
+          <w:sz w:val="24"/>
+        </w:rPr>
+        <w:t>view ,</w:t>
+      </w:r>
+      <w:proofErr w:type="gramEnd"/>
+      <w:r>
+        <w:rPr>
+          <w:sz w:val="24"/>
+        </w:rPr>
+        <w:t xml:space="preserve"> edit and total-cash</w:t>
+      </w:r>
+    </w:p>
+    <w:p>
+      <w:pPr>
+        <w:rPr>
+          <w:sz w:val="24"/>
+        </w:rPr>
+      </w:pPr>
       <w:bookmarkStart w:id="0" w:name="_GoBack"/>
       <w:bookmarkEnd w:id="0"/>
-    </w:p>
-    <w:p>
-      <w:pPr>
-        <w:rPr>
-          <w:sz w:val="32"/>
-        </w:rPr>
-      </w:pPr>
-      <w:r>
-        <w:rPr>
-          <w:sz w:val="32"/>
-        </w:rPr>
-        <w:t xml:space="preserve">Can </w:t>
-      </w:r>
-      <w:proofErr w:type="gramStart"/>
-      <w:r>
-        <w:rPr>
-          <w:sz w:val="32"/>
-        </w:rPr>
-        <w:t>view ,</w:t>
-      </w:r>
-      <w:proofErr w:type="gramEnd"/>
-      <w:r>
-        <w:rPr>
-          <w:sz w:val="32"/>
-        </w:rPr>
-        <w:t xml:space="preserve"> edit and safe</w:t>
-      </w:r>
-    </w:p>
-    <w:p>
-      <w:pPr>
-        <w:rPr>
-          <w:sz w:val="32"/>
-        </w:rPr>
-      </w:pPr>
-      <w:r>
-        <w:rPr>
-          <w:sz w:val="32"/>
-        </w:rPr>
-        <w:t xml:space="preserve">Can </w:t>
-      </w:r>
-      <w:proofErr w:type="gramStart"/>
-      <w:r>
-        <w:rPr>
-          <w:sz w:val="32"/>
-        </w:rPr>
-        <w:t>view ,</w:t>
-      </w:r>
-      <w:proofErr w:type="gramEnd"/>
-      <w:r>
-        <w:rPr>
-          <w:sz w:val="32"/>
-        </w:rPr>
-        <w:t xml:space="preserve"> edit and </w:t>
-      </w:r>
-      <w:r>
-        <w:rPr>
-          <w:sz w:val="32"/>
-        </w:rPr>
-        <w:t>total-cash</w:t>
-      </w:r>
-    </w:p>
-    <w:p>
-      <w:pPr>
-        <w:rPr>
-          <w:sz w:val="32"/>
-        </w:rPr>
-      </w:pPr>
-    </w:p>
-    <w:p>
-      <w:pPr>
-        <w:rPr>
-          <w:sz w:val="32"/>
-        </w:rPr>
-      </w:pPr>
-    </w:p>
-    <w:p>
-      <w:pPr>
-        <w:rPr>
-          <w:sz w:val="32"/>
-        </w:rPr>
-      </w:pPr>
     </w:p>
     <w:sectPr>
       <w:pgSz w:w="12240" w:h="15840"/>

</xml_diff>